<commit_message>
some final changes and edits to the SDD & SPPP
</commit_message>
<xml_diff>
--- a/Team_Documentation/Team_3/project_documents/CS673_S15_P13_SDD.docx
+++ b/Team_Documentation/Team_3/project_documents/CS673_S15_P13_SDD.docx
@@ -843,7 +843,7 @@
           <w:r>
             <w:fldChar w:fldCharType="separate"/>
           </w:r>
-          <w:hyperlink w:anchor="_Toc418471308" w:history="1">
+          <w:hyperlink w:anchor="_Toc418504620" w:history="1">
             <w:r>
               <w:rPr>
                 <w:rStyle w:val="Hyperlink"/>
@@ -870,7 +870,7 @@
                 <w:noProof/>
                 <w:webHidden/>
               </w:rPr>
-              <w:instrText xml:space="preserve"> PAGEREF _Toc418471308 \h </w:instrText>
+              <w:instrText xml:space="preserve"> PAGEREF _Toc418504620 \h </w:instrText>
             </w:r>
             <w:r>
               <w:rPr>
@@ -912,7 +912,7 @@
               <w:noProof/>
             </w:rPr>
           </w:pPr>
-          <w:hyperlink w:anchor="_Toc418471309" w:history="1">
+          <w:hyperlink w:anchor="_Toc418504621" w:history="1">
             <w:r>
               <w:rPr>
                 <w:rStyle w:val="Hyperlink"/>
@@ -939,7 +939,7 @@
                 <w:noProof/>
                 <w:webHidden/>
               </w:rPr>
-              <w:instrText xml:space="preserve"> PAGEREF _Toc418471309 \h </w:instrText>
+              <w:instrText xml:space="preserve"> PAGEREF _Toc418504621 \h </w:instrText>
             </w:r>
             <w:r>
               <w:rPr>
@@ -981,7 +981,7 @@
               <w:noProof/>
             </w:rPr>
           </w:pPr>
-          <w:hyperlink w:anchor="_Toc418471310" w:history="1">
+          <w:hyperlink w:anchor="_Toc418504622" w:history="1">
             <w:r>
               <w:rPr>
                 <w:rStyle w:val="Hyperlink"/>
@@ -1008,7 +1008,7 @@
                 <w:noProof/>
                 <w:webHidden/>
               </w:rPr>
-              <w:instrText xml:space="preserve"> PAGEREF _Toc418471310 \h </w:instrText>
+              <w:instrText xml:space="preserve"> PAGEREF _Toc418504622 \h </w:instrText>
             </w:r>
             <w:r>
               <w:rPr>
@@ -1050,7 +1050,7 @@
               <w:noProof/>
             </w:rPr>
           </w:pPr>
-          <w:hyperlink w:anchor="_Toc418471311" w:history="1">
+          <w:hyperlink w:anchor="_Toc418504623" w:history="1">
             <w:r>
               <w:rPr>
                 <w:rStyle w:val="Hyperlink"/>
@@ -1077,7 +1077,7 @@
                 <w:noProof/>
                 <w:webHidden/>
               </w:rPr>
-              <w:instrText xml:space="preserve"> PAGEREF _Toc418471311 \h </w:instrText>
+              <w:instrText xml:space="preserve"> PAGEREF _Toc418504623 \h </w:instrText>
             </w:r>
             <w:r>
               <w:rPr>
@@ -1119,7 +1119,7 @@
               <w:noProof/>
             </w:rPr>
           </w:pPr>
-          <w:hyperlink w:anchor="_Toc418471312" w:history="1">
+          <w:hyperlink w:anchor="_Toc418504624" w:history="1">
             <w:r>
               <w:rPr>
                 <w:rStyle w:val="Hyperlink"/>
@@ -1146,7 +1146,7 @@
                 <w:noProof/>
                 <w:webHidden/>
               </w:rPr>
-              <w:instrText xml:space="preserve"> PAGEREF _Toc418471312 \h </w:instrText>
+              <w:instrText xml:space="preserve"> PAGEREF _Toc418504624 \h </w:instrText>
             </w:r>
             <w:r>
               <w:rPr>
@@ -1188,7 +1188,7 @@
               <w:noProof/>
             </w:rPr>
           </w:pPr>
-          <w:hyperlink w:anchor="_Toc418471313" w:history="1">
+          <w:hyperlink w:anchor="_Toc418504625" w:history="1">
             <w:r>
               <w:rPr>
                 <w:rStyle w:val="Hyperlink"/>
@@ -1215,7 +1215,7 @@
                 <w:noProof/>
                 <w:webHidden/>
               </w:rPr>
-              <w:instrText xml:space="preserve"> PAGEREF _Toc418471313 \h </w:instrText>
+              <w:instrText xml:space="preserve"> PAGEREF _Toc418504625 \h </w:instrText>
             </w:r>
             <w:r>
               <w:rPr>
@@ -1236,6 +1236,75 @@
                 <w:webHidden/>
               </w:rPr>
               <w:t>5</w:t>
+            </w:r>
+            <w:r>
+              <w:rPr>
+                <w:noProof/>
+                <w:webHidden/>
+              </w:rPr>
+              <w:fldChar w:fldCharType="end"/>
+            </w:r>
+          </w:hyperlink>
+        </w:p>
+        <w:p>
+          <w:pPr>
+            <w:pStyle w:val="TOC2"/>
+            <w:tabs>
+              <w:tab w:val="right" w:leader="dot" w:pos="9350"/>
+            </w:tabs>
+            <w:rPr>
+              <w:rFonts w:eastAsiaTheme="minorEastAsia"/>
+              <w:noProof/>
+            </w:rPr>
+          </w:pPr>
+          <w:hyperlink w:anchor="_Toc418504626" w:history="1">
+            <w:r>
+              <w:rPr>
+                <w:rStyle w:val="Hyperlink"/>
+                <w:noProof/>
+              </w:rPr>
+              <w:t>System Design</w:t>
+            </w:r>
+            <w:r>
+              <w:rPr>
+                <w:noProof/>
+                <w:webHidden/>
+              </w:rPr>
+              <w:tab/>
+            </w:r>
+            <w:r>
+              <w:rPr>
+                <w:noProof/>
+                <w:webHidden/>
+              </w:rPr>
+              <w:fldChar w:fldCharType="begin"/>
+            </w:r>
+            <w:r>
+              <w:rPr>
+                <w:noProof/>
+                <w:webHidden/>
+              </w:rPr>
+              <w:instrText xml:space="preserve"> PAGEREF _Toc418504626 \h </w:instrText>
+            </w:r>
+            <w:r>
+              <w:rPr>
+                <w:noProof/>
+                <w:webHidden/>
+              </w:rPr>
+            </w:r>
+            <w:r>
+              <w:rPr>
+                <w:noProof/>
+                <w:webHidden/>
+              </w:rPr>
+              <w:fldChar w:fldCharType="separate"/>
+            </w:r>
+            <w:r>
+              <w:rPr>
+                <w:noProof/>
+                <w:webHidden/>
+              </w:rPr>
+              <w:t>6</w:t>
             </w:r>
             <w:r>
               <w:rPr>
@@ -1257,7 +1326,7 @@
               <w:noProof/>
             </w:rPr>
           </w:pPr>
-          <w:hyperlink w:anchor="_Toc418471314" w:history="1">
+          <w:hyperlink w:anchor="_Toc418504627" w:history="1">
             <w:r>
               <w:rPr>
                 <w:rStyle w:val="Hyperlink"/>
@@ -1284,7 +1353,7 @@
                 <w:noProof/>
                 <w:webHidden/>
               </w:rPr>
-              <w:instrText xml:space="preserve"> PAGEREF _Toc418471314 \h </w:instrText>
+              <w:instrText xml:space="preserve"> PAGEREF _Toc418504627 \h </w:instrText>
             </w:r>
             <w:r>
               <w:rPr>
@@ -1304,7 +1373,7 @@
                 <w:noProof/>
                 <w:webHidden/>
               </w:rPr>
-              <w:t>6</w:t>
+              <w:t>7</w:t>
             </w:r>
             <w:r>
               <w:rPr>
@@ -1326,7 +1395,7 @@
               <w:noProof/>
             </w:rPr>
           </w:pPr>
-          <w:hyperlink w:anchor="_Toc418471315" w:history="1">
+          <w:hyperlink w:anchor="_Toc418504628" w:history="1">
             <w:r>
               <w:rPr>
                 <w:rStyle w:val="Hyperlink"/>
@@ -1353,7 +1422,7 @@
                 <w:noProof/>
                 <w:webHidden/>
               </w:rPr>
-              <w:instrText xml:space="preserve"> PAGEREF _Toc418471315 \h </w:instrText>
+              <w:instrText xml:space="preserve"> PAGEREF _Toc418504628 \h </w:instrText>
             </w:r>
             <w:r>
               <w:rPr>
@@ -1373,7 +1442,7 @@
                 <w:noProof/>
                 <w:webHidden/>
               </w:rPr>
-              <w:t>6</w:t>
+              <w:t>7</w:t>
             </w:r>
             <w:r>
               <w:rPr>
@@ -1395,7 +1464,7 @@
               <w:noProof/>
             </w:rPr>
           </w:pPr>
-          <w:hyperlink w:anchor="_Toc418471316" w:history="1">
+          <w:hyperlink w:anchor="_Toc418504629" w:history="1">
             <w:r>
               <w:rPr>
                 <w:rStyle w:val="Hyperlink"/>
@@ -1422,7 +1491,7 @@
                 <w:noProof/>
                 <w:webHidden/>
               </w:rPr>
-              <w:instrText xml:space="preserve"> PAGEREF _Toc418471316 \h </w:instrText>
+              <w:instrText xml:space="preserve"> PAGEREF _Toc418504629 \h </w:instrText>
             </w:r>
             <w:r>
               <w:rPr>
@@ -1442,7 +1511,7 @@
                 <w:noProof/>
                 <w:webHidden/>
               </w:rPr>
-              <w:t>6</w:t>
+              <w:t>7</w:t>
             </w:r>
             <w:r>
               <w:rPr>
@@ -1464,7 +1533,7 @@
               <w:noProof/>
             </w:rPr>
           </w:pPr>
-          <w:hyperlink w:anchor="_Toc418471317" w:history="1">
+          <w:hyperlink w:anchor="_Toc418504630" w:history="1">
             <w:r>
               <w:rPr>
                 <w:rStyle w:val="Hyperlink"/>
@@ -1491,7 +1560,7 @@
                 <w:noProof/>
                 <w:webHidden/>
               </w:rPr>
-              <w:instrText xml:space="preserve"> PAGEREF _Toc418471317 \h </w:instrText>
+              <w:instrText xml:space="preserve"> PAGEREF _Toc418504630 \h </w:instrText>
             </w:r>
             <w:r>
               <w:rPr>
@@ -1511,7 +1580,7 @@
                 <w:noProof/>
                 <w:webHidden/>
               </w:rPr>
-              <w:t>6</w:t>
+              <w:t>7</w:t>
             </w:r>
             <w:r>
               <w:rPr>
@@ -1533,7 +1602,7 @@
               <w:noProof/>
             </w:rPr>
           </w:pPr>
-          <w:hyperlink w:anchor="_Toc418471318" w:history="1">
+          <w:hyperlink w:anchor="_Toc418504631" w:history="1">
             <w:r>
               <w:rPr>
                 <w:rStyle w:val="Hyperlink"/>
@@ -1560,7 +1629,7 @@
                 <w:noProof/>
                 <w:webHidden/>
               </w:rPr>
-              <w:instrText xml:space="preserve"> PAGEREF _Toc418471318 \h </w:instrText>
+              <w:instrText xml:space="preserve"> PAGEREF _Toc418504631 \h </w:instrText>
             </w:r>
             <w:r>
               <w:rPr>
@@ -1580,7 +1649,7 @@
                 <w:noProof/>
                 <w:webHidden/>
               </w:rPr>
-              <w:t>7</w:t>
+              <w:t>8</w:t>
             </w:r>
             <w:r>
               <w:rPr>
@@ -1602,7 +1671,7 @@
               <w:noProof/>
             </w:rPr>
           </w:pPr>
-          <w:hyperlink w:anchor="_Toc418471319" w:history="1">
+          <w:hyperlink w:anchor="_Toc418504632" w:history="1">
             <w:r>
               <w:rPr>
                 <w:rStyle w:val="Hyperlink"/>
@@ -1629,7 +1698,7 @@
                 <w:noProof/>
                 <w:webHidden/>
               </w:rPr>
-              <w:instrText xml:space="preserve"> PAGEREF _Toc418471319 \h </w:instrText>
+              <w:instrText xml:space="preserve"> PAGEREF _Toc418504632 \h </w:instrText>
             </w:r>
             <w:r>
               <w:rPr>
@@ -1649,7 +1718,7 @@
                 <w:noProof/>
                 <w:webHidden/>
               </w:rPr>
-              <w:t>8</w:t>
+              <w:t>9</w:t>
             </w:r>
             <w:r>
               <w:rPr>
@@ -1671,7 +1740,7 @@
               <w:noProof/>
             </w:rPr>
           </w:pPr>
-          <w:hyperlink w:anchor="_Toc418471320" w:history="1">
+          <w:hyperlink w:anchor="_Toc418504633" w:history="1">
             <w:r>
               <w:rPr>
                 <w:rStyle w:val="Hyperlink"/>
@@ -1698,7 +1767,7 @@
                 <w:noProof/>
                 <w:webHidden/>
               </w:rPr>
-              <w:instrText xml:space="preserve"> PAGEREF _Toc418471320 \h </w:instrText>
+              <w:instrText xml:space="preserve"> PAGEREF _Toc418504633 \h </w:instrText>
             </w:r>
             <w:r>
               <w:rPr>
@@ -1718,7 +1787,7 @@
                 <w:noProof/>
                 <w:webHidden/>
               </w:rPr>
-              <w:t>8</w:t>
+              <w:t>9</w:t>
             </w:r>
             <w:r>
               <w:rPr>
@@ -1740,7 +1809,7 @@
               <w:noProof/>
             </w:rPr>
           </w:pPr>
-          <w:hyperlink w:anchor="_Toc418471321" w:history="1">
+          <w:hyperlink w:anchor="_Toc418504634" w:history="1">
             <w:r>
               <w:rPr>
                 <w:rStyle w:val="Hyperlink"/>
@@ -1767,7 +1836,7 @@
                 <w:noProof/>
                 <w:webHidden/>
               </w:rPr>
-              <w:instrText xml:space="preserve"> PAGEREF _Toc418471321 \h </w:instrText>
+              <w:instrText xml:space="preserve"> PAGEREF _Toc418504634 \h </w:instrText>
             </w:r>
             <w:r>
               <w:rPr>
@@ -1787,7 +1856,7 @@
                 <w:noProof/>
                 <w:webHidden/>
               </w:rPr>
-              <w:t>9</w:t>
+              <w:t>10</w:t>
             </w:r>
             <w:r>
               <w:rPr>
@@ -1809,7 +1878,7 @@
               <w:noProof/>
             </w:rPr>
           </w:pPr>
-          <w:hyperlink w:anchor="_Toc418471322" w:history="1">
+          <w:hyperlink w:anchor="_Toc418504635" w:history="1">
             <w:r>
               <w:rPr>
                 <w:rStyle w:val="Hyperlink"/>
@@ -1836,7 +1905,7 @@
                 <w:noProof/>
                 <w:webHidden/>
               </w:rPr>
-              <w:instrText xml:space="preserve"> PAGEREF _Toc418471322 \h </w:instrText>
+              <w:instrText xml:space="preserve"> PAGEREF _Toc418504635 \h </w:instrText>
             </w:r>
             <w:r>
               <w:rPr>
@@ -1856,7 +1925,7 @@
                 <w:noProof/>
                 <w:webHidden/>
               </w:rPr>
-              <w:t>9</w:t>
+              <w:t>10</w:t>
             </w:r>
             <w:r>
               <w:rPr>
@@ -1878,7 +1947,7 @@
               <w:noProof/>
             </w:rPr>
           </w:pPr>
-          <w:hyperlink w:anchor="_Toc418471323" w:history="1">
+          <w:hyperlink w:anchor="_Toc418504636" w:history="1">
             <w:r>
               <w:rPr>
                 <w:rStyle w:val="Hyperlink"/>
@@ -1905,7 +1974,7 @@
                 <w:noProof/>
                 <w:webHidden/>
               </w:rPr>
-              <w:instrText xml:space="preserve"> PAGEREF _Toc418471323 \h </w:instrText>
+              <w:instrText xml:space="preserve"> PAGEREF _Toc418504636 \h </w:instrText>
             </w:r>
             <w:r>
               <w:rPr>
@@ -1925,7 +1994,7 @@
                 <w:noProof/>
                 <w:webHidden/>
               </w:rPr>
-              <w:t>10</w:t>
+              <w:t>11</w:t>
             </w:r>
             <w:r>
               <w:rPr>
@@ -1947,7 +2016,7 @@
               <w:noProof/>
             </w:rPr>
           </w:pPr>
-          <w:hyperlink w:anchor="_Toc418471324" w:history="1">
+          <w:hyperlink w:anchor="_Toc418504637" w:history="1">
             <w:r>
               <w:rPr>
                 <w:rStyle w:val="Hyperlink"/>
@@ -1974,7 +2043,7 @@
                 <w:noProof/>
                 <w:webHidden/>
               </w:rPr>
-              <w:instrText xml:space="preserve"> PAGEREF _Toc418471324 \h </w:instrText>
+              <w:instrText xml:space="preserve"> PAGEREF _Toc418504637 \h </w:instrText>
             </w:r>
             <w:r>
               <w:rPr>
@@ -1994,7 +2063,7 @@
                 <w:noProof/>
                 <w:webHidden/>
               </w:rPr>
-              <w:t>10</w:t>
+              <w:t>11</w:t>
             </w:r>
             <w:r>
               <w:rPr>
@@ -2016,7 +2085,7 @@
               <w:noProof/>
             </w:rPr>
           </w:pPr>
-          <w:hyperlink w:anchor="_Toc418471325" w:history="1">
+          <w:hyperlink w:anchor="_Toc418504638" w:history="1">
             <w:r>
               <w:rPr>
                 <w:rStyle w:val="Hyperlink"/>
@@ -2043,7 +2112,7 @@
                 <w:noProof/>
                 <w:webHidden/>
               </w:rPr>
-              <w:instrText xml:space="preserve"> PAGEREF _Toc418471325 \h </w:instrText>
+              <w:instrText xml:space="preserve"> PAGEREF _Toc418504638 \h </w:instrText>
             </w:r>
             <w:r>
               <w:rPr>
@@ -2063,7 +2132,7 @@
                 <w:noProof/>
                 <w:webHidden/>
               </w:rPr>
-              <w:t>10</w:t>
+              <w:t>11</w:t>
             </w:r>
             <w:r>
               <w:rPr>
@@ -2085,7 +2154,7 @@
               <w:noProof/>
             </w:rPr>
           </w:pPr>
-          <w:hyperlink w:anchor="_Toc418471326" w:history="1">
+          <w:hyperlink w:anchor="_Toc418504639" w:history="1">
             <w:r>
               <w:rPr>
                 <w:rStyle w:val="Hyperlink"/>
@@ -2112,7 +2181,7 @@
                 <w:noProof/>
                 <w:webHidden/>
               </w:rPr>
-              <w:instrText xml:space="preserve"> PAGEREF _Toc418471326 \h </w:instrText>
+              <w:instrText xml:space="preserve"> PAGEREF _Toc418504639 \h </w:instrText>
             </w:r>
             <w:r>
               <w:rPr>
@@ -2132,7 +2201,7 @@
                 <w:noProof/>
                 <w:webHidden/>
               </w:rPr>
-              <w:t>11</w:t>
+              <w:t>12</w:t>
             </w:r>
             <w:r>
               <w:rPr>
@@ -2154,7 +2223,7 @@
               <w:noProof/>
             </w:rPr>
           </w:pPr>
-          <w:hyperlink w:anchor="_Toc418471327" w:history="1">
+          <w:hyperlink w:anchor="_Toc418504640" w:history="1">
             <w:r>
               <w:rPr>
                 <w:rStyle w:val="Hyperlink"/>
@@ -2181,7 +2250,7 @@
                 <w:noProof/>
                 <w:webHidden/>
               </w:rPr>
-              <w:instrText xml:space="preserve"> PAGEREF _Toc418471327 \h </w:instrText>
+              <w:instrText xml:space="preserve"> PAGEREF _Toc418504640 \h </w:instrText>
             </w:r>
             <w:r>
               <w:rPr>
@@ -2201,7 +2270,7 @@
                 <w:noProof/>
                 <w:webHidden/>
               </w:rPr>
-              <w:t>11</w:t>
+              <w:t>12</w:t>
             </w:r>
             <w:r>
               <w:rPr>
@@ -2245,7 +2314,7 @@
       <w:pPr>
         <w:pStyle w:val="Heading1"/>
       </w:pPr>
-      <w:bookmarkStart w:id="1" w:name="_Toc418471308"/>
+      <w:bookmarkStart w:id="1" w:name="_Toc418504620"/>
       <w:r>
         <w:t>Introduction</w:t>
       </w:r>
@@ -2298,7 +2367,7 @@
       <w:pPr>
         <w:pStyle w:val="Heading1"/>
       </w:pPr>
-      <w:bookmarkStart w:id="2" w:name="_Toc418471309"/>
+      <w:bookmarkStart w:id="2" w:name="_Toc418504621"/>
       <w:r>
         <w:t>Software Architecture</w:t>
       </w:r>
@@ -2313,7 +2382,7 @@
       <w:pPr>
         <w:pStyle w:val="Heading2"/>
       </w:pPr>
-      <w:bookmarkStart w:id="3" w:name="_Toc418471310"/>
+      <w:bookmarkStart w:id="3" w:name="_Toc418504622"/>
       <w:r>
         <w:t>Requirement</w:t>
       </w:r>
@@ -2334,7 +2403,7 @@
       <w:pPr>
         <w:pStyle w:val="Heading3"/>
       </w:pPr>
-      <w:bookmarkStart w:id="4" w:name="_Toc418471311"/>
+      <w:bookmarkStart w:id="4" w:name="_Toc418504623"/>
       <w:r>
         <w:t>Sequence Diagram</w:t>
       </w:r>
@@ -2407,14 +2476,30 @@
       <w:r>
         <w:t xml:space="preserve">Figure </w:t>
       </w:r>
-      <w:fldSimple w:instr=" SEQ Figure \* ARABIC ">
-        <w:r>
-          <w:rPr>
-            <w:noProof/>
-          </w:rPr>
-          <w:t>1</w:t>
-        </w:r>
-      </w:fldSimple>
+      <w:r>
+        <w:fldChar w:fldCharType="begin"/>
+      </w:r>
+      <w:r>
+        <w:instrText xml:space="preserve"> SEQ Figur</w:instrText>
+      </w:r>
+      <w:r>
+        <w:instrText xml:space="preserve">e \* ARABIC </w:instrText>
+      </w:r>
+      <w:r>
+        <w:fldChar w:fldCharType="separate"/>
+      </w:r>
+      <w:r>
+        <w:rPr>
+          <w:noProof/>
+        </w:rPr>
+        <w:t>1</w:t>
+      </w:r>
+      <w:r>
+        <w:rPr>
+          <w:noProof/>
+        </w:rPr>
+        <w:fldChar w:fldCharType="end"/>
+      </w:r>
       <w:r>
         <w:t>- Sequence Diagram</w:t>
       </w:r>
@@ -2423,7 +2508,7 @@
       <w:pPr>
         <w:pStyle w:val="Heading3"/>
       </w:pPr>
-      <w:bookmarkStart w:id="5" w:name="_Toc418471312"/>
+      <w:bookmarkStart w:id="5" w:name="_Toc418504624"/>
       <w:r>
         <w:t>Use Case Diagram</w:t>
       </w:r>
@@ -2494,14 +2579,27 @@
       <w:r>
         <w:t xml:space="preserve">Figure </w:t>
       </w:r>
-      <w:fldSimple w:instr=" SEQ Figure \* ARABIC ">
-        <w:r>
-          <w:rPr>
-            <w:noProof/>
-          </w:rPr>
-          <w:t>2</w:t>
-        </w:r>
-      </w:fldSimple>
+      <w:r>
+        <w:fldChar w:fldCharType="begin"/>
+      </w:r>
+      <w:r>
+        <w:instrText xml:space="preserve"> SEQ Figure \* ARABIC </w:instrText>
+      </w:r>
+      <w:r>
+        <w:fldChar w:fldCharType="separate"/>
+      </w:r>
+      <w:r>
+        <w:rPr>
+          <w:noProof/>
+        </w:rPr>
+        <w:t>2</w:t>
+      </w:r>
+      <w:r>
+        <w:rPr>
+          <w:noProof/>
+        </w:rPr>
+        <w:fldChar w:fldCharType="end"/>
+      </w:r>
       <w:r>
         <w:t>- Use Case Diagram</w:t>
       </w:r>
@@ -2510,7 +2608,7 @@
       <w:pPr>
         <w:pStyle w:val="Heading3"/>
       </w:pPr>
-      <w:bookmarkStart w:id="6" w:name="_Toc418471313"/>
+      <w:bookmarkStart w:id="6" w:name="_Toc418504625"/>
       <w:r>
         <w:t>State Diagram</w:t>
       </w:r>
@@ -2584,30 +2682,161 @@
       <w:r>
         <w:t xml:space="preserve">Figure </w:t>
       </w:r>
-      <w:fldSimple w:instr=" SEQ Figure \* ARABIC ">
-        <w:r>
-          <w:rPr>
-            <w:noProof/>
-          </w:rPr>
-          <w:t>3</w:t>
-        </w:r>
-      </w:fldSimple>
+      <w:r>
+        <w:fldChar w:fldCharType="begin"/>
+      </w:r>
+      <w:r>
+        <w:instrText xml:space="preserve"> SEQ Figure \* ARABIC </w:instrText>
+      </w:r>
+      <w:r>
+        <w:fldChar w:fldCharType="separate"/>
+      </w:r>
+      <w:r>
+        <w:rPr>
+          <w:noProof/>
+        </w:rPr>
+        <w:t>3</w:t>
+      </w:r>
+      <w:r>
+        <w:rPr>
+          <w:noProof/>
+        </w:rPr>
+        <w:fldChar w:fldCharType="end"/>
+      </w:r>
       <w:r>
         <w:t xml:space="preserve"> - State Diagram</w:t>
       </w:r>
     </w:p>
     <w:p>
       <w:pPr>
+        <w:pStyle w:val="Heading2"/>
+      </w:pPr>
+      <w:bookmarkStart w:id="7" w:name="_Toc418504626"/>
+      <w:r>
+        <w:t>System Design</w:t>
+      </w:r>
+      <w:bookmarkEnd w:id="7"/>
+    </w:p>
+    <w:p>
+      <w:r>
+        <w:t>The Django web application will be hosted on a LNMP stack (a slight variation of the LAMP stack). The following software core components housed the 3blueprints website.</w:t>
+      </w:r>
+      <w:r>
+        <w:t xml:space="preserve"> The diagram below graphically illustrates the software stack.</w:t>
+      </w:r>
+    </w:p>
+    <w:p>
+      <w:r>
+        <w:rPr>
+          <w:noProof/>
+        </w:rPr>
+        <w:drawing>
+          <wp:inline distT="0" distB="0" distL="0" distR="0" wp14:anchorId="1784537C" wp14:editId="315D152D">
+            <wp:extent cx="6324600" cy="2773093"/>
+            <wp:effectExtent l="19050" t="19050" r="19050" b="27305"/>
+            <wp:docPr id="9" name="Picture 9"/>
+            <wp:cNvGraphicFramePr>
+              <a:graphicFrameLocks xmlns:a="http://schemas.openxmlformats.org/drawingml/2006/main" noChangeAspect="1"/>
+            </wp:cNvGraphicFramePr>
+            <a:graphic xmlns:a="http://schemas.openxmlformats.org/drawingml/2006/main">
+              <a:graphicData uri="http://schemas.openxmlformats.org/drawingml/2006/picture">
+                <pic:pic xmlns:pic="http://schemas.openxmlformats.org/drawingml/2006/picture">
+                  <pic:nvPicPr>
+                    <pic:cNvPr id="1" name=""/>
+                    <pic:cNvPicPr/>
+                  </pic:nvPicPr>
+                  <pic:blipFill>
+                    <a:blip r:embed="rId11"/>
+                    <a:stretch>
+                      <a:fillRect/>
+                    </a:stretch>
+                  </pic:blipFill>
+                  <pic:spPr>
+                    <a:xfrm>
+                      <a:off x="0" y="0"/>
+                      <a:ext cx="6337587" cy="2778787"/>
+                    </a:xfrm>
+                    <a:prstGeom prst="rect">
+                      <a:avLst/>
+                    </a:prstGeom>
+                    <a:ln>
+                      <a:solidFill>
+                        <a:schemeClr val="accent1"/>
+                      </a:solidFill>
+                    </a:ln>
+                  </pic:spPr>
+                </pic:pic>
+              </a:graphicData>
+            </a:graphic>
+          </wp:inline>
+        </w:drawing>
+      </w:r>
+    </w:p>
+    <w:p>
+      <w:r>
+        <w:t xml:space="preserve">Linux: </w:t>
+      </w:r>
+      <w:r>
+        <w:t xml:space="preserve">Operating System to house manage and house the software components. </w:t>
+      </w:r>
+      <w:r>
+        <w:t xml:space="preserve">The group used </w:t>
+      </w:r>
+      <w:r>
+        <w:t>a</w:t>
+      </w:r>
+      <w:r>
+        <w:t xml:space="preserve"> Debian variant Linux </w:t>
+      </w:r>
+      <w:r>
+        <w:t>system named</w:t>
+      </w:r>
+      <w:r>
+        <w:t xml:space="preserve"> Ubuntu</w:t>
+      </w:r>
+      <w:r>
+        <w:t>,</w:t>
+      </w:r>
+      <w:r>
+        <w:t xml:space="preserve"> version 14.04, codename Trusty Tahr.</w:t>
+      </w:r>
+    </w:p>
+    <w:p>
+      <w:r>
+        <w:t>Nginx: HTTP server and web cache to serve pages and reverse proxy the application server.</w:t>
+      </w:r>
+    </w:p>
+    <w:p>
+      <w:r>
+        <w:t xml:space="preserve">Gunicorn/WSGI: </w:t>
+      </w:r>
+      <w:r>
+        <w:t>Application server to run the p</w:t>
+      </w:r>
+      <w:r>
+        <w:t>ython web service, parallel worker processes and REST framework.</w:t>
+      </w:r>
+    </w:p>
+    <w:p>
+      <w:r>
+        <w:lastRenderedPageBreak/>
+        <w:t>MySQL: Relational Database for Persistence storage.</w:t>
+      </w:r>
+    </w:p>
+    <w:p/>
+    <w:p/>
+    <w:p>
+      <w:pPr>
         <w:pStyle w:val="Heading1"/>
       </w:pPr>
-      <w:bookmarkStart w:id="7" w:name="_Toc418471314"/>
+      <w:bookmarkStart w:id="8" w:name="_Toc418504627"/>
       <w:r>
         <w:t>Design Patterns</w:t>
       </w:r>
       <w:r>
         <w:t xml:space="preserve"> &amp; Principles</w:t>
       </w:r>
-      <w:bookmarkEnd w:id="7"/>
+      <w:bookmarkEnd w:id="8"/>
     </w:p>
     <w:p>
       <w:r>
@@ -2618,7 +2847,7 @@
       <w:pPr>
         <w:pStyle w:val="Heading2"/>
       </w:pPr>
-      <w:bookmarkStart w:id="8" w:name="_Toc418471315"/>
+      <w:bookmarkStart w:id="9" w:name="_Toc418504628"/>
       <w:r>
         <w:t>Singleton</w:t>
       </w:r>
@@ -2631,7 +2860,7 @@
       <w:r>
         <w:t xml:space="preserve"> principle</w:t>
       </w:r>
-      <w:bookmarkEnd w:id="8"/>
+      <w:bookmarkEnd w:id="9"/>
     </w:p>
     <w:p>
       <w:r>
@@ -2690,11 +2919,11 @@
       <w:pPr>
         <w:pStyle w:val="Heading2"/>
       </w:pPr>
-      <w:bookmarkStart w:id="9" w:name="_Toc418471316"/>
+      <w:bookmarkStart w:id="10" w:name="_Toc418504629"/>
       <w:r>
         <w:t>Factory Method Pattern</w:t>
       </w:r>
-      <w:bookmarkEnd w:id="9"/>
+      <w:bookmarkEnd w:id="10"/>
     </w:p>
     <w:p>
       <w:r>
@@ -2729,40 +2958,37 @@
       <w:pPr>
         <w:pStyle w:val="Heading2"/>
       </w:pPr>
-      <w:bookmarkStart w:id="10" w:name="_Toc418471317"/>
+      <w:bookmarkStart w:id="11" w:name="_Toc418504630"/>
       <w:r>
         <w:t>Model View Controller (MVC) Pattern</w:t>
       </w:r>
-      <w:bookmarkEnd w:id="10"/>
-    </w:p>
-    <w:p>
-      <w:r>
-        <w:t xml:space="preserve">Django was developed based on an “MVC Like” Architecture named Model View Template (MVT). The MVT pattern follows MVC closely enough that it is an MVC framework. The framework still separates the three common functions: data access logic, business logic and presentation logic. However, the controller portion is handled by the framework itself using the URLconf which selects the appropriate </w:t>
-      </w:r>
-      <w:r>
+      <w:bookmarkEnd w:id="11"/>
+    </w:p>
+    <w:p>
+      <w:r>
+        <w:t>Django was developed based on an “MVC Like” Architecture named Model View Template (MVT). The MVT pattern follows MVC closely enough that it is an MVC framework. The framework still separates the three common functions: data access logic, business logic and presentation logic. However, the controller portion is handled by the framework itself using the URLconf which selects the appropriate python view function.</w:t>
+      </w:r>
+      <w:r>
+        <w:t xml:space="preserve"> Therefore, models are still models, templates act more like views and views more like the controller (through URLconf or urls.py)</w:t>
+      </w:r>
+      <w:r>
+        <w:t>.</w:t>
+      </w:r>
+    </w:p>
+    <w:p>
+      <w:r>
+        <w:t>The package diagram below illustrates our teams’ use of MVT</w:t>
+      </w:r>
+    </w:p>
+    <w:p>
+      <w:pPr>
+        <w:keepNext/>
+      </w:pPr>
+      <w:r>
+        <w:rPr>
+          <w:noProof/>
+        </w:rPr>
         <w:lastRenderedPageBreak/>
-        <w:t>python view function.</w:t>
-      </w:r>
-      <w:r>
-        <w:t xml:space="preserve"> Therefore, models are still models, templates act more like views and views more like the controller (through URLconf or urls.py)</w:t>
-      </w:r>
-      <w:r>
-        <w:t>.</w:t>
-      </w:r>
-    </w:p>
-    <w:p>
-      <w:r>
-        <w:t>The package diagram below illustrates our teams’ use of MVT</w:t>
-      </w:r>
-    </w:p>
-    <w:p>
-      <w:pPr>
-        <w:keepNext/>
-      </w:pPr>
-      <w:r>
-        <w:rPr>
-          <w:noProof/>
-        </w:rPr>
         <w:drawing>
           <wp:inline distT="0" distB="0" distL="0" distR="0" wp14:anchorId="049FE54F" wp14:editId="052CA945">
             <wp:extent cx="5196635" cy="3185160"/>
@@ -2781,7 +3007,7 @@
                     </pic:cNvPicPr>
                   </pic:nvPicPr>
                   <pic:blipFill>
-                    <a:blip r:embed="rId11"/>
+                    <a:blip r:embed="rId12"/>
                     <a:stretch>
                       <a:fillRect/>
                     </a:stretch>
@@ -2817,14 +3043,27 @@
       <w:r>
         <w:t xml:space="preserve">Figure </w:t>
       </w:r>
-      <w:fldSimple w:instr=" SEQ Figure \* ARABIC ">
-        <w:r>
-          <w:rPr>
-            <w:noProof/>
-          </w:rPr>
-          <w:t>5</w:t>
-        </w:r>
-      </w:fldSimple>
+      <w:r>
+        <w:fldChar w:fldCharType="begin"/>
+      </w:r>
+      <w:r>
+        <w:instrText xml:space="preserve"> SEQ Figure \* ARABIC </w:instrText>
+      </w:r>
+      <w:r>
+        <w:fldChar w:fldCharType="separate"/>
+      </w:r>
+      <w:r>
+        <w:rPr>
+          <w:noProof/>
+        </w:rPr>
+        <w:t>5</w:t>
+      </w:r>
+      <w:r>
+        <w:rPr>
+          <w:noProof/>
+        </w:rPr>
+        <w:fldChar w:fldCharType="end"/>
+      </w:r>
       <w:r>
         <w:t xml:space="preserve"> - Model View Template/Package Diagram</w:t>
       </w:r>
@@ -2953,11 +3192,11 @@
       <w:pPr>
         <w:pStyle w:val="Heading1"/>
       </w:pPr>
-      <w:bookmarkStart w:id="11" w:name="_Toc418471318"/>
+      <w:bookmarkStart w:id="12" w:name="_Toc418504631"/>
       <w:r>
         <w:t>Key Algorithms</w:t>
       </w:r>
-      <w:bookmarkEnd w:id="11"/>
+      <w:bookmarkEnd w:id="12"/>
     </w:p>
     <w:p>
       <w:r>
@@ -2986,7 +3225,6 @@
         </w:numPr>
       </w:pPr>
       <w:r>
-        <w:lastRenderedPageBreak/>
         <w:t>Issue model</w:t>
       </w:r>
     </w:p>
@@ -3023,6 +3261,7 @@
         </w:numPr>
       </w:pPr>
       <w:r>
+        <w:lastRenderedPageBreak/>
         <w:t>Filter methods</w:t>
       </w:r>
     </w:p>
@@ -3369,11 +3608,11 @@
       <w:pPr>
         <w:pStyle w:val="Heading1"/>
       </w:pPr>
-      <w:bookmarkStart w:id="12" w:name="_Toc418471319"/>
+      <w:bookmarkStart w:id="13" w:name="_Toc418504632"/>
       <w:r>
         <w:t>Classes and Methods</w:t>
       </w:r>
-      <w:bookmarkEnd w:id="12"/>
+      <w:bookmarkEnd w:id="13"/>
     </w:p>
     <w:p>
       <w:r>
@@ -3392,11 +3631,11 @@
       <w:pPr>
         <w:pStyle w:val="Heading2"/>
       </w:pPr>
-      <w:bookmarkStart w:id="13" w:name="_Toc418471320"/>
+      <w:bookmarkStart w:id="14" w:name="_Toc418504633"/>
       <w:r>
         <w:t>Model Class (Mapper Package)</w:t>
       </w:r>
-      <w:bookmarkEnd w:id="13"/>
+      <w:bookmarkEnd w:id="14"/>
     </w:p>
     <w:p>
       <w:r>
@@ -3436,7 +3675,7 @@
                     </pic:cNvPicPr>
                   </pic:nvPicPr>
                   <pic:blipFill>
-                    <a:blip r:embed="rId12"/>
+                    <a:blip r:embed="rId13"/>
                     <a:stretch>
                       <a:fillRect/>
                     </a:stretch>
@@ -3468,21 +3707,21 @@
       <w:pPr>
         <w:pStyle w:val="Heading2"/>
       </w:pPr>
-      <w:bookmarkStart w:id="14" w:name="_Toc418471321"/>
+      <w:bookmarkStart w:id="15" w:name="_Toc418504634"/>
       <w:r>
         <w:t>Views (Domain Package)</w:t>
       </w:r>
-      <w:bookmarkEnd w:id="14"/>
+      <w:bookmarkEnd w:id="15"/>
     </w:p>
     <w:p>
       <w:pPr>
         <w:pStyle w:val="Heading3"/>
       </w:pPr>
-      <w:bookmarkStart w:id="15" w:name="_Toc418471322"/>
+      <w:bookmarkStart w:id="16" w:name="_Toc418504635"/>
       <w:r>
         <w:t>Django Views</w:t>
       </w:r>
-      <w:bookmarkEnd w:id="15"/>
+      <w:bookmarkEnd w:id="16"/>
     </w:p>
     <w:p>
       <w:r>
@@ -3512,7 +3751,7 @@
                     </pic:cNvPicPr>
                   </pic:nvPicPr>
                   <pic:blipFill>
-                    <a:blip r:embed="rId13"/>
+                    <a:blip r:embed="rId14"/>
                     <a:stretch>
                       <a:fillRect/>
                     </a:stretch>
@@ -3544,12 +3783,12 @@
       <w:pPr>
         <w:pStyle w:val="Heading3"/>
       </w:pPr>
-      <w:bookmarkStart w:id="16" w:name="_Toc418471323"/>
+      <w:bookmarkStart w:id="17" w:name="_Toc418504636"/>
       <w:r>
         <w:lastRenderedPageBreak/>
         <w:t>Django Forms</w:t>
       </w:r>
-      <w:bookmarkEnd w:id="16"/>
+      <w:bookmarkEnd w:id="17"/>
     </w:p>
     <w:p>
       <w:r>
@@ -3577,7 +3816,7 @@
                     </pic:cNvPicPr>
                   </pic:nvPicPr>
                   <pic:blipFill>
-                    <a:blip r:embed="rId14"/>
+                    <a:blip r:embed="rId15"/>
                     <a:stretch>
                       <a:fillRect/>
                     </a:stretch>
@@ -3609,14 +3848,14 @@
       <w:pPr>
         <w:pStyle w:val="Heading1"/>
       </w:pPr>
-      <w:bookmarkStart w:id="17" w:name="_Toc418471324"/>
+      <w:bookmarkStart w:id="18" w:name="_Toc418504637"/>
       <w:r>
         <w:t xml:space="preserve">Testing </w:t>
       </w:r>
       <w:r>
         <w:t>Design</w:t>
       </w:r>
-      <w:bookmarkEnd w:id="17"/>
+      <w:bookmarkEnd w:id="18"/>
     </w:p>
     <w:p>
       <w:r>
@@ -3633,11 +3872,11 @@
       <w:pPr>
         <w:pStyle w:val="Heading2"/>
       </w:pPr>
-      <w:bookmarkStart w:id="18" w:name="_Toc418471325"/>
+      <w:bookmarkStart w:id="19" w:name="_Toc418504638"/>
       <w:r>
         <w:t>Test Modules</w:t>
       </w:r>
-      <w:bookmarkEnd w:id="18"/>
+      <w:bookmarkEnd w:id="19"/>
     </w:p>
     <w:p>
       <w:pPr>
@@ -3718,16 +3957,7 @@
     </w:p>
     <w:p>
       <w:r>
-        <w:t>Our coverage of the app’s functions and processes is near-100%.  We had full coverage of error functionality, search, navigation, login, issue creation, issue edits, and sorting features.  We had high coverage of interactive visible elements, but were not complete there (we did not have a test confirming quantity displays in the side</w:t>
-      </w:r>
-      <w:r>
-        <w:t xml:space="preserve"> </w:t>
-      </w:r>
-      <w:r>
-        <w:t>n</w:t>
-      </w:r>
-      <w:r>
-        <w:t>avigation were accurate, for example).</w:t>
+        <w:t>Our coverage of the app’s functions and processes is near-100%.  We had full coverage of error functionality, search, navigation, login, issue creation, issue edits, and sorting features.  We had high coverage of interactive visible elements, but were not complete there (we did not have a test confirming quantity displays in the side navigation were accurate, for example).</w:t>
       </w:r>
     </w:p>
     <w:p>
@@ -3740,18 +3970,18 @@
       <w:pPr>
         <w:pStyle w:val="Heading1"/>
       </w:pPr>
-      <w:bookmarkStart w:id="19" w:name="_Toc418471326"/>
+      <w:bookmarkStart w:id="20" w:name="_Toc418504639"/>
       <w:r>
         <w:t>References</w:t>
       </w:r>
-      <w:bookmarkEnd w:id="19"/>
+      <w:bookmarkEnd w:id="20"/>
     </w:p>
     <w:p>
       <w:pPr>
         <w:pStyle w:val="NormalWeb"/>
         <w:spacing w:before="0" w:beforeAutospacing="0" w:after="0" w:afterAutospacing="0"/>
       </w:pPr>
-      <w:hyperlink r:id="rId15" w:history="1">
+      <w:hyperlink r:id="rId16" w:history="1">
         <w:r>
           <w:rPr>
             <w:rStyle w:val="Hyperlink"/>
@@ -3769,7 +3999,7 @@
         <w:pStyle w:val="NormalWeb"/>
         <w:spacing w:before="0" w:beforeAutospacing="0" w:after="0" w:afterAutospacing="0"/>
       </w:pPr>
-      <w:hyperlink r:id="rId16" w:history="1">
+      <w:hyperlink r:id="rId17" w:history="1">
         <w:r>
           <w:rPr>
             <w:rStyle w:val="Hyperlink"/>
@@ -3787,7 +4017,7 @@
         <w:pStyle w:val="NormalWeb"/>
         <w:spacing w:before="0" w:beforeAutospacing="0" w:after="0" w:afterAutospacing="0"/>
       </w:pPr>
-      <w:hyperlink r:id="rId17" w:history="1">
+      <w:hyperlink r:id="rId18" w:history="1">
         <w:r>
           <w:rPr>
             <w:rStyle w:val="Hyperlink"/>
@@ -3805,7 +4035,7 @@
         <w:pStyle w:val="NormalWeb"/>
         <w:spacing w:before="0" w:beforeAutospacing="0" w:after="0" w:afterAutospacing="0"/>
       </w:pPr>
-      <w:hyperlink r:id="rId18" w:history="1">
+      <w:hyperlink r:id="rId19" w:history="1">
         <w:r>
           <w:rPr>
             <w:rStyle w:val="Hyperlink"/>
@@ -3819,7 +4049,7 @@
       </w:hyperlink>
     </w:p>
     <w:p>
-      <w:hyperlink r:id="rId19" w:history="1">
+      <w:hyperlink r:id="rId20" w:history="1">
         <w:r>
           <w:rPr>
             <w:rStyle w:val="Hyperlink"/>
@@ -3836,11 +4066,11 @@
       <w:pPr>
         <w:pStyle w:val="Heading1"/>
       </w:pPr>
-      <w:bookmarkStart w:id="20" w:name="_Toc418471327"/>
+      <w:bookmarkStart w:id="21" w:name="_Toc418504640"/>
       <w:r>
         <w:t>Glossary</w:t>
       </w:r>
-      <w:bookmarkEnd w:id="20"/>
+      <w:bookmarkEnd w:id="21"/>
     </w:p>
     <w:p>
       <w:pPr>
@@ -5066,7 +5296,6 @@
   <w:style w:type="character" w:default="1" w:styleId="DefaultParagraphFont">
     <w:name w:val="Default Paragraph Font"/>
     <w:uiPriority w:val="1"/>
-    <w:semiHidden/>
     <w:unhideWhenUsed/>
   </w:style>
   <w:style w:type="table" w:default="1" w:styleId="TableNormal">
@@ -5523,7 +5752,7 @@
 </file>
 
 <file path=customXml/itemProps1.xml><?xml version="1.0" encoding="utf-8"?>
-<ds:datastoreItem xmlns:ds="http://schemas.openxmlformats.org/officeDocument/2006/customXml" ds:itemID="{21F296E5-F8DE-4225-B22A-0655A2D163A0}">
+<ds:datastoreItem xmlns:ds="http://schemas.openxmlformats.org/officeDocument/2006/customXml" ds:itemID="{1A0B59EB-0084-487A-A912-F683B9696698}">
   <ds:schemaRefs>
     <ds:schemaRef ds:uri="http://schemas.openxmlformats.org/officeDocument/2006/bibliography"/>
   </ds:schemaRefs>

</xml_diff>